<commit_message>
split text into annot and main
</commit_message>
<xml_diff>
--- a/bachelor-diploma/doc/Титульный лист Бакалавры 2021.docx
+++ b/bachelor-diploma/doc/Титульный лист Бакалавры 2021.docx
@@ -320,7 +320,19 @@
         <w:rPr>
           <w:sz w:val="22"/>
         </w:rPr>
-        <w:t>Исследование применимости сопрограмм в параллельной системах обработки данных</w:t>
+        <w:t>Исследование применимости сопрограмм в параллельн</w:t>
+      </w:r>
+      <w:r>
+        <w:rPr>
+          <w:sz w:val="22"/>
+        </w:rPr>
+        <w:t>ых</w:t>
+      </w:r>
+      <w:r>
+        <w:rPr>
+          <w:sz w:val="22"/>
+        </w:rPr>
+        <w:t xml:space="preserve"> системах обработки данных</w:t>
       </w:r>
       <w:r>
         <w:rPr>

</xml_diff>